<commit_message>
basic completion of the project
</commit_message>
<xml_diff>
--- a/documentation.docx
+++ b/documentation.docx
@@ -2856,6 +2856,97 @@
       <w:pPr>
         <w:rPr>
           <w:rFonts w:ascii="Product Sans" w:hAnsi="Product Sans"/>
+          <w:color w:val="262626" w:themeColor="text1" w:themeTint="D9"/>
+          <w:sz w:val="24"/>
+          <w:lang w:val="en-US"/>
+        </w:rPr>
+      </w:pPr>
+      <w:r>
+        <w:rPr>
+          <w:noProof/>
+        </w:rPr>
+        <w:lastRenderedPageBreak/>
+        <w:drawing>
+          <wp:inline distT="0" distB="0" distL="0" distR="0" wp14:anchorId="54872EBA" wp14:editId="259388D0">
+            <wp:extent cx="5731510" cy="2097405"/>
+            <wp:effectExtent l="0" t="0" r="2540" b="0"/>
+            <wp:docPr id="690609758" name="Picture 1"/>
+            <wp:cNvGraphicFramePr>
+              <a:graphicFrameLocks xmlns:a="http://schemas.openxmlformats.org/drawingml/2006/main" noChangeAspect="1"/>
+            </wp:cNvGraphicFramePr>
+            <a:graphic xmlns:a="http://schemas.openxmlformats.org/drawingml/2006/main">
+              <a:graphicData uri="http://schemas.openxmlformats.org/drawingml/2006/picture">
+                <pic:pic xmlns:pic="http://schemas.openxmlformats.org/drawingml/2006/picture">
+                  <pic:nvPicPr>
+                    <pic:cNvPr id="690609758" name=""/>
+                    <pic:cNvPicPr/>
+                  </pic:nvPicPr>
+                  <pic:blipFill>
+                    <a:blip r:embed="rId28"/>
+                    <a:stretch>
+                      <a:fillRect/>
+                    </a:stretch>
+                  </pic:blipFill>
+                  <pic:spPr>
+                    <a:xfrm>
+                      <a:off x="0" y="0"/>
+                      <a:ext cx="5731510" cy="2097405"/>
+                    </a:xfrm>
+                    <a:prstGeom prst="rect">
+                      <a:avLst/>
+                    </a:prstGeom>
+                  </pic:spPr>
+                </pic:pic>
+              </a:graphicData>
+            </a:graphic>
+          </wp:inline>
+        </w:drawing>
+      </w:r>
+      <w:r>
+        <w:rPr>
+          <w:noProof/>
+        </w:rPr>
+        <w:drawing>
+          <wp:inline distT="0" distB="0" distL="0" distR="0" wp14:anchorId="11A4970A" wp14:editId="6B9DB737">
+            <wp:extent cx="5731510" cy="738505"/>
+            <wp:effectExtent l="0" t="0" r="2540" b="4445"/>
+            <wp:docPr id="654799536" name="Picture 1" descr="A black and white rectangular object&#10;&#10;Description automatically generated with medium confidence"/>
+            <wp:cNvGraphicFramePr>
+              <a:graphicFrameLocks xmlns:a="http://schemas.openxmlformats.org/drawingml/2006/main" noChangeAspect="1"/>
+            </wp:cNvGraphicFramePr>
+            <a:graphic xmlns:a="http://schemas.openxmlformats.org/drawingml/2006/main">
+              <a:graphicData uri="http://schemas.openxmlformats.org/drawingml/2006/picture">
+                <pic:pic xmlns:pic="http://schemas.openxmlformats.org/drawingml/2006/picture">
+                  <pic:nvPicPr>
+                    <pic:cNvPr id="654799536" name="Picture 1" descr="A black and white rectangular object&#10;&#10;Description automatically generated with medium confidence"/>
+                    <pic:cNvPicPr/>
+                  </pic:nvPicPr>
+                  <pic:blipFill>
+                    <a:blip r:embed="rId29"/>
+                    <a:stretch>
+                      <a:fillRect/>
+                    </a:stretch>
+                  </pic:blipFill>
+                  <pic:spPr>
+                    <a:xfrm>
+                      <a:off x="0" y="0"/>
+                      <a:ext cx="5731510" cy="738505"/>
+                    </a:xfrm>
+                    <a:prstGeom prst="rect">
+                      <a:avLst/>
+                    </a:prstGeom>
+                  </pic:spPr>
+                </pic:pic>
+              </a:graphicData>
+            </a:graphic>
+          </wp:inline>
+        </w:drawing>
+      </w:r>
+    </w:p>
+    <w:p>
+      <w:pPr>
+        <w:rPr>
+          <w:rFonts w:ascii="Product Sans" w:hAnsi="Product Sans"/>
           <w:b/>
           <w:bCs/>
           <w:color w:val="262626" w:themeColor="text1" w:themeTint="D9"/>
@@ -2922,7 +3013,7 @@
           <w:sz w:val="24"/>
           <w:lang w:val="en-US"/>
         </w:rPr>
-        <w:t>Explore more advanced models like decision trees, random forests, support vector machines, and deep learning models.</w:t>
+        <w:t>Explore more advanced models like random forests, support vector machines, and deep learning models.</w:t>
       </w:r>
     </w:p>
     <w:p>
@@ -2953,6 +3044,56 @@
       <w:pPr>
         <w:rPr>
           <w:rFonts w:ascii="Product Sans" w:hAnsi="Product Sans"/>
+          <w:color w:val="262626" w:themeColor="text1" w:themeTint="D9"/>
+          <w:sz w:val="24"/>
+          <w:lang w:val="en-US"/>
+        </w:rPr>
+      </w:pPr>
+      <w:r>
+        <w:rPr>
+          <w:noProof/>
+        </w:rPr>
+        <w:drawing>
+          <wp:inline distT="0" distB="0" distL="0" distR="0" wp14:anchorId="6CD1F744" wp14:editId="2CDB4754">
+            <wp:extent cx="5731510" cy="1664335"/>
+            <wp:effectExtent l="0" t="0" r="2540" b="0"/>
+            <wp:docPr id="1916468267" name="Picture 1" descr="A screenshot of a computer&#10;&#10;Description automatically generated"/>
+            <wp:cNvGraphicFramePr>
+              <a:graphicFrameLocks xmlns:a="http://schemas.openxmlformats.org/drawingml/2006/main" noChangeAspect="1"/>
+            </wp:cNvGraphicFramePr>
+            <a:graphic xmlns:a="http://schemas.openxmlformats.org/drawingml/2006/main">
+              <a:graphicData uri="http://schemas.openxmlformats.org/drawingml/2006/picture">
+                <pic:pic xmlns:pic="http://schemas.openxmlformats.org/drawingml/2006/picture">
+                  <pic:nvPicPr>
+                    <pic:cNvPr id="1916468267" name="Picture 1" descr="A screenshot of a computer&#10;&#10;Description automatically generated"/>
+                    <pic:cNvPicPr/>
+                  </pic:nvPicPr>
+                  <pic:blipFill>
+                    <a:blip r:embed="rId30"/>
+                    <a:stretch>
+                      <a:fillRect/>
+                    </a:stretch>
+                  </pic:blipFill>
+                  <pic:spPr>
+                    <a:xfrm>
+                      <a:off x="0" y="0"/>
+                      <a:ext cx="5731510" cy="1664335"/>
+                    </a:xfrm>
+                    <a:prstGeom prst="rect">
+                      <a:avLst/>
+                    </a:prstGeom>
+                  </pic:spPr>
+                </pic:pic>
+              </a:graphicData>
+            </a:graphic>
+          </wp:inline>
+        </w:drawing>
+      </w:r>
+    </w:p>
+    <w:p>
+      <w:pPr>
+        <w:rPr>
+          <w:rFonts w:ascii="Product Sans" w:hAnsi="Product Sans"/>
           <w:b/>
           <w:bCs/>
           <w:color w:val="262626" w:themeColor="text1" w:themeTint="D9"/>
@@ -2971,7 +3112,6 @@
           <w:szCs w:val="28"/>
           <w:lang w:val="en-US"/>
         </w:rPr>
-        <w:lastRenderedPageBreak/>
         <w:t>Model Training</w:t>
       </w:r>
     </w:p>
@@ -3166,6 +3306,57 @@
           <w:lang w:val="en-US"/>
         </w:rPr>
         <w:t>Consider using techniques like cross-validation for a robust evaluation.</w:t>
+      </w:r>
+    </w:p>
+    <w:p>
+      <w:pPr>
+        <w:rPr>
+          <w:rFonts w:ascii="Product Sans" w:hAnsi="Product Sans"/>
+          <w:color w:val="262626" w:themeColor="text1" w:themeTint="D9"/>
+          <w:sz w:val="24"/>
+          <w:lang w:val="en-US"/>
+        </w:rPr>
+      </w:pPr>
+      <w:r>
+        <w:rPr>
+          <w:noProof/>
+        </w:rPr>
+        <w:lastRenderedPageBreak/>
+        <w:drawing>
+          <wp:inline distT="0" distB="0" distL="0" distR="0" wp14:anchorId="5F344E21" wp14:editId="0DEEE960">
+            <wp:extent cx="5731510" cy="1051560"/>
+            <wp:effectExtent l="0" t="0" r="2540" b="0"/>
+            <wp:docPr id="1599702294" name="Picture 1" descr="A screen shot of a computer program&#10;&#10;Description automatically generated"/>
+            <wp:cNvGraphicFramePr>
+              <a:graphicFrameLocks xmlns:a="http://schemas.openxmlformats.org/drawingml/2006/main" noChangeAspect="1"/>
+            </wp:cNvGraphicFramePr>
+            <a:graphic xmlns:a="http://schemas.openxmlformats.org/drawingml/2006/main">
+              <a:graphicData uri="http://schemas.openxmlformats.org/drawingml/2006/picture">
+                <pic:pic xmlns:pic="http://schemas.openxmlformats.org/drawingml/2006/picture">
+                  <pic:nvPicPr>
+                    <pic:cNvPr id="1599702294" name="Picture 1" descr="A screen shot of a computer program&#10;&#10;Description automatically generated"/>
+                    <pic:cNvPicPr/>
+                  </pic:nvPicPr>
+                  <pic:blipFill>
+                    <a:blip r:embed="rId31"/>
+                    <a:stretch>
+                      <a:fillRect/>
+                    </a:stretch>
+                  </pic:blipFill>
+                  <pic:spPr>
+                    <a:xfrm>
+                      <a:off x="0" y="0"/>
+                      <a:ext cx="5731510" cy="1051560"/>
+                    </a:xfrm>
+                    <a:prstGeom prst="rect">
+                      <a:avLst/>
+                    </a:prstGeom>
+                  </pic:spPr>
+                </pic:pic>
+              </a:graphicData>
+            </a:graphic>
+          </wp:inline>
+        </w:drawing>
       </w:r>
     </w:p>
     <w:p>

</xml_diff>